<commit_message>
Update render with link to the repository
</commit_message>
<xml_diff>
--- a/appendix/report.docx
+++ b/appendix/report.docx
@@ -149,13 +149,7 @@
         <w:rPr>
           <w:b/>
         </w:rPr>
-        <w:t>Отчет по лабораторной работе №</w:t>
-      </w:r>
-      <w:r>
-        <w:rPr>
-          <w:b/>
-        </w:rPr>
-        <w:t>4</w:t>
+        <w:t>Отчет по лабораторной работе №4</w:t>
       </w:r>
     </w:p>
     <w:p>
@@ -244,11 +238,7 @@
       </w:pPr>
       <w:r>
         <w:rPr/>
-        <w:t xml:space="preserve">Проверил: </w:t>
-      </w:r>
-      <w:r>
-        <w:rPr/>
-        <w:t>Фурлетов Ю. М.</w:t>
+        <w:t>Проверил: Фурлетов Ю. М.</w:t>
       </w:r>
     </w:p>
     <w:p>
@@ -330,6 +320,26 @@
       </w:r>
       <w:r>
         <w:rPr/>
+        <w:t xml:space="preserve">Ссылка на репозиторий: </w:t>
+      </w:r>
+      <w:hyperlink r:id="rId2">
+        <w:r>
+          <w:rPr/>
+          <w:t>https://github.com/PatriotRossii/informatics_laboratories_11</w:t>
+        </w:r>
+      </w:hyperlink>
+    </w:p>
+    <w:p>
+      <w:pPr>
+        <w:pStyle w:val="Normal"/>
+        <w:spacing w:lineRule="auto" w:line="360" w:before="0" w:after="200"/>
+        <w:ind w:hanging="0"/>
+        <w:jc w:val="both"/>
+        <w:rPr/>
+      </w:pPr>
+      <w:r>
+        <w:rPr/>
+        <w:tab/>
         <w:t>На рисунке ниже приведен обработчик get_article(request, article_id), ответственный за обработку запросов по пути article/&lt;int:article_id&gt;</w:t>
       </w:r>
     </w:p>
@@ -368,7 +378,7 @@
                     </pic:cNvPicPr>
                   </pic:nvPicPr>
                   <pic:blipFill>
-                    <a:blip r:embed="rId2"/>
+                    <a:blip r:embed="rId3"/>
                     <a:stretch>
                       <a:fillRect/>
                     </a:stretch>
@@ -429,7 +439,7 @@
                     </pic:cNvPicPr>
                   </pic:nvPicPr>
                   <pic:blipFill>
-                    <a:blip r:embed="rId3"/>
+                    <a:blip r:embed="rId4"/>
                     <a:stretch>
                       <a:fillRect/>
                     </a:stretch>
@@ -551,7 +561,7 @@
                     </pic:cNvPicPr>
                   </pic:nvPicPr>
                   <pic:blipFill>
-                    <a:blip r:embed="rId4"/>
+                    <a:blip r:embed="rId5"/>
                     <a:stretch>
                       <a:fillRect/>
                     </a:stretch>
@@ -621,7 +631,7 @@
                     </pic:cNvPicPr>
                   </pic:nvPicPr>
                   <pic:blipFill>
-                    <a:blip r:embed="rId5"/>
+                    <a:blip r:embed="rId6"/>
                     <a:stretch>
                       <a:fillRect/>
                     </a:stretch>
@@ -683,7 +693,7 @@
                     </pic:cNvPicPr>
                   </pic:nvPicPr>
                   <pic:blipFill>
-                    <a:blip r:embed="rId6"/>
+                    <a:blip r:embed="rId7"/>
                     <a:stretch>
                       <a:fillRect/>
                     </a:stretch>
@@ -753,7 +763,7 @@
                     </pic:cNvPicPr>
                   </pic:nvPicPr>
                   <pic:blipFill>
-                    <a:blip r:embed="rId7"/>
+                    <a:blip r:embed="rId8"/>
                     <a:stretch>
                       <a:fillRect/>
                     </a:stretch>
@@ -815,7 +825,7 @@
                     </pic:cNvPicPr>
                   </pic:nvPicPr>
                   <pic:blipFill>
-                    <a:blip r:embed="rId8"/>
+                    <a:blip r:embed="rId9"/>
                     <a:stretch>
                       <a:fillRect/>
                     </a:stretch>
@@ -921,7 +931,7 @@
       </w:r>
     </w:p>
     <w:sectPr>
-      <w:footerReference w:type="default" r:id="rId9"/>
+      <w:footerReference w:type="default" r:id="rId10"/>
       <w:type w:val="nextPage"/>
       <w:pgSz w:w="11906" w:h="16838"/>
       <w:pgMar w:left="1418" w:right="1134" w:gutter="0" w:header="0" w:top="1134" w:footer="709" w:bottom="1134"/>
@@ -956,7 +966,7 @@
     </w:r>
     <w:r>
       <w:rPr/>
-      <w:t>4</w:t>
+      <w:t>5</w:t>
     </w:r>
     <w:r>
       <w:rPr/>

</xml_diff>